<commit_message>
manuscript for code review aug 18 2024
</commit_message>
<xml_diff>
--- a/tabulate_names_figures.docx
+++ b/tabulate_names_figures.docx
@@ -2,7 +2,13 @@
 <file path=word/document.xml><?xml version="1.0" encoding="utf-8"?>
 <w:document xmlns:wpc="http://schemas.microsoft.com/office/word/2010/wordprocessingCanvas" xmlns:cx="http://schemas.microsoft.com/office/drawing/2014/chartex" xmlns:cx1="http://schemas.microsoft.com/office/drawing/2015/9/8/chartex" xmlns:cx2="http://schemas.microsoft.com/office/drawing/2015/10/21/chartex" xmlns:cx3="http://schemas.microsoft.com/office/drawing/2016/5/9/chartex" xmlns:cx4="http://schemas.microsoft.com/office/drawing/2016/5/10/chartex" xmlns:cx5="http://schemas.microsoft.com/office/drawing/2016/5/11/chartex" xmlns:cx6="http://schemas.microsoft.com/office/drawing/2016/5/12/chartex" xmlns:cx7="http://schemas.microsoft.com/office/drawing/2016/5/13/chartex" xmlns:cx8="http://schemas.microsoft.com/office/drawing/2016/5/14/chartex" xmlns:mc="http://schemas.openxmlformats.org/markup-compatibility/2006" xmlns:aink="http://schemas.microsoft.com/office/drawing/2016/ink" xmlns:am3d="http://schemas.microsoft.com/office/drawing/2017/model3d" xmlns:o="urn:schemas-microsoft-com:office:office" xmlns:oel="http://schemas.microsoft.com/office/2019/extlst" xmlns:r="http://schemas.openxmlformats.org/officeDocument/2006/relationships" xmlns:m="http://schemas.openxmlformats.org/officeDocument/2006/math" xmlns:v="urn:schemas-microsoft-com:vml" xmlns:wp14="http://schemas.microsoft.com/office/word/2010/wordprocessingDrawing" xmlns:wp="http://schemas.openxmlformats.org/drawingml/2006/wordprocessingDrawing" xmlns:w10="urn:schemas-microsoft-com:office:word" xmlns:w="http://schemas.openxmlformats.org/wordprocessingml/2006/main" xmlns:w14="http://schemas.microsoft.com/office/word/2010/wordml" xmlns:w15="http://schemas.microsoft.com/office/word/2012/wordml" xmlns:w16cex="http://schemas.microsoft.com/office/word/2018/wordml/cex" xmlns:w16cid="http://schemas.microsoft.com/office/word/2016/wordml/cid" xmlns:w16="http://schemas.microsoft.com/office/word/2018/wordml" xmlns:w16du="http://schemas.microsoft.com/office/word/2023/wordml/word16du" xmlns:w16sdtdh="http://schemas.microsoft.com/office/word/2020/wordml/sdtdatahash" xmlns:w16se="http://schemas.microsoft.com/office/word/2015/wordml/symex" xmlns:wpg="http://schemas.microsoft.com/office/word/2010/wordprocessingGroup" xmlns:wpi="http://schemas.microsoft.com/office/word/2010/wordprocessingInk" xmlns:wne="http://schemas.microsoft.com/office/word/2006/wordml" xmlns:wps="http://schemas.microsoft.com/office/word/2010/wordprocessingShape" mc:Ignorable="w14 w15 w16se w16cid w16 w16cex w16sdtdh w16du wp14">
   <w:body>
-    <w:p/>
+    <w:p>
+      <w:pPr>
+        <w:rPr>
+          <w:rFonts w:hint="eastAsia"/>
+        </w:rPr>
+      </w:pPr>
+    </w:p>
     <w:tbl>
       <w:tblPr>
         <w:tblW w:w="5000" w:type="pct"/>
@@ -28,6 +34,7 @@
             <w:pPr>
               <w:pStyle w:val="TableContents"/>
               <w:rPr>
+                <w:rFonts w:hint="eastAsia"/>
                 <w:sz w:val="16"/>
                 <w:szCs w:val="16"/>
               </w:rPr>
@@ -56,6 +63,7 @@
             <w:pPr>
               <w:pStyle w:val="TableContents"/>
               <w:rPr>
+                <w:rFonts w:hint="eastAsia"/>
                 <w:sz w:val="16"/>
                 <w:szCs w:val="16"/>
               </w:rPr>
@@ -77,6 +85,7 @@
             <w:pPr>
               <w:pStyle w:val="TableContents"/>
               <w:rPr>
+                <w:rFonts w:hint="eastAsia"/>
                 <w:sz w:val="16"/>
                 <w:szCs w:val="16"/>
               </w:rPr>
@@ -121,6 +130,7 @@
             <w:pPr>
               <w:pStyle w:val="TableContents"/>
               <w:rPr>
+                <w:rFonts w:hint="eastAsia"/>
                 <w:sz w:val="16"/>
                 <w:szCs w:val="16"/>
               </w:rPr>
@@ -169,6 +179,7 @@
             <w:pPr>
               <w:pStyle w:val="TableContents"/>
               <w:rPr>
+                <w:rFonts w:hint="eastAsia"/>
                 <w:sz w:val="16"/>
                 <w:szCs w:val="16"/>
               </w:rPr>
@@ -185,6 +196,7 @@
             <w:pPr>
               <w:pStyle w:val="TableContents"/>
               <w:rPr>
+                <w:rFonts w:hint="eastAsia"/>
                 <w:sz w:val="16"/>
                 <w:szCs w:val="16"/>
               </w:rPr>
@@ -206,6 +218,7 @@
             <w:pPr>
               <w:pStyle w:val="TableContents"/>
               <w:rPr>
+                <w:rFonts w:hint="eastAsia"/>
                 <w:sz w:val="16"/>
                 <w:szCs w:val="16"/>
               </w:rPr>
@@ -227,6 +240,7 @@
             <w:pPr>
               <w:pStyle w:val="TableContents"/>
               <w:rPr>
+                <w:rFonts w:hint="eastAsia"/>
                 <w:sz w:val="16"/>
                 <w:szCs w:val="16"/>
               </w:rPr>
@@ -248,6 +262,7 @@
             <w:pPr>
               <w:pStyle w:val="TableContents"/>
               <w:rPr>
+                <w:rFonts w:hint="eastAsia"/>
                 <w:sz w:val="16"/>
                 <w:szCs w:val="16"/>
               </w:rPr>
@@ -264,6 +279,7 @@
             <w:pPr>
               <w:pStyle w:val="TableContents"/>
               <w:rPr>
+                <w:rFonts w:hint="eastAsia"/>
                 <w:sz w:val="16"/>
                 <w:szCs w:val="16"/>
               </w:rPr>
@@ -280,6 +296,7 @@
             <w:pPr>
               <w:pStyle w:val="TableContents"/>
               <w:rPr>
+                <w:rFonts w:hint="eastAsia"/>
                 <w:sz w:val="16"/>
                 <w:szCs w:val="16"/>
               </w:rPr>
@@ -301,6 +318,7 @@
             <w:pPr>
               <w:pStyle w:val="TableContents"/>
               <w:rPr>
+                <w:rFonts w:hint="eastAsia"/>
                 <w:sz w:val="16"/>
                 <w:szCs w:val="16"/>
               </w:rPr>
@@ -333,6 +351,7 @@
             <w:pPr>
               <w:pStyle w:val="TableContents"/>
               <w:rPr>
+                <w:rFonts w:hint="eastAsia"/>
                 <w:sz w:val="16"/>
                 <w:szCs w:val="16"/>
               </w:rPr>
@@ -347,6 +366,7 @@
             <w:pPr>
               <w:pStyle w:val="TableContents"/>
               <w:rPr>
+                <w:rFonts w:hint="eastAsia"/>
                 <w:sz w:val="16"/>
                 <w:szCs w:val="16"/>
               </w:rPr>
@@ -368,6 +388,7 @@
             <w:pPr>
               <w:pStyle w:val="TableContents"/>
               <w:rPr>
+                <w:rFonts w:hint="eastAsia"/>
                 <w:sz w:val="16"/>
                 <w:szCs w:val="16"/>
               </w:rPr>
@@ -391,6 +412,7 @@
             <w:pPr>
               <w:pStyle w:val="TableContents"/>
               <w:rPr>
+                <w:rFonts w:hint="eastAsia"/>
                 <w:sz w:val="16"/>
                 <w:szCs w:val="16"/>
               </w:rPr>
@@ -412,6 +434,7 @@
             <w:pPr>
               <w:pStyle w:val="TableContents"/>
               <w:rPr>
+                <w:rFonts w:hint="eastAsia"/>
                 <w:sz w:val="16"/>
                 <w:szCs w:val="16"/>
               </w:rPr>
@@ -437,13 +460,28 @@
                 <w:sz w:val="16"/>
                 <w:szCs w:val="16"/>
               </w:rPr>
-              <w:t xml:space="preserve"> low</w:t>
-            </w:r>
-          </w:p>
-          <w:p>
-            <w:pPr>
-              <w:pStyle w:val="TableContents"/>
-              <w:rPr>
+              <w:t xml:space="preserve"> </w:t>
+            </w:r>
+            <w:r>
+              <w:rPr>
+                <w:sz w:val="16"/>
+                <w:szCs w:val="16"/>
+              </w:rPr>
+              <w:t>L</w:t>
+            </w:r>
+            <w:r>
+              <w:rPr>
+                <w:sz w:val="16"/>
+                <w:szCs w:val="16"/>
+              </w:rPr>
+              <w:t>ow</w:t>
+            </w:r>
+          </w:p>
+          <w:p>
+            <w:pPr>
+              <w:pStyle w:val="TableContents"/>
+              <w:rPr>
+                <w:rFonts w:hint="eastAsia"/>
                 <w:sz w:val="16"/>
                 <w:szCs w:val="16"/>
               </w:rPr>
@@ -461,27 +499,14 @@
                 <w:sz w:val="16"/>
                 <w:szCs w:val="16"/>
               </w:rPr>
-              <w:t>ar</w:t>
-            </w:r>
-            <w:r>
-              <w:rPr>
-                <w:sz w:val="16"/>
-                <w:szCs w:val="16"/>
-              </w:rPr>
-              <w:t>.</w:t>
-            </w:r>
-            <w:r>
-              <w:rPr>
-                <w:sz w:val="16"/>
-                <w:szCs w:val="16"/>
-              </w:rPr>
-              <w:t xml:space="preserve"> Gaussian</w:t>
-            </w:r>
-          </w:p>
-          <w:p>
-            <w:pPr>
-              <w:pStyle w:val="TableContents"/>
-              <w:rPr>
+              <w:t>ar. Gaussian</w:t>
+            </w:r>
+          </w:p>
+          <w:p>
+            <w:pPr>
+              <w:pStyle w:val="TableContents"/>
+              <w:rPr>
+                <w:rFonts w:hint="eastAsia"/>
                 <w:sz w:val="16"/>
                 <w:szCs w:val="16"/>
               </w:rPr>
@@ -496,6 +521,7 @@
             <w:pPr>
               <w:pStyle w:val="TableContents"/>
               <w:rPr>
+                <w:rFonts w:hint="eastAsia"/>
                 <w:sz w:val="16"/>
                 <w:szCs w:val="16"/>
               </w:rPr>
@@ -517,6 +543,7 @@
             <w:pPr>
               <w:pStyle w:val="TableContents"/>
               <w:rPr>
+                <w:rFonts w:hint="eastAsia"/>
                 <w:sz w:val="16"/>
                 <w:szCs w:val="16"/>
               </w:rPr>
@@ -540,6 +567,7 @@
             <w:pPr>
               <w:pStyle w:val="TableContents"/>
               <w:rPr>
+                <w:rFonts w:hint="eastAsia"/>
                 <w:sz w:val="16"/>
                 <w:szCs w:val="16"/>
               </w:rPr>
@@ -561,6 +589,7 @@
             <w:pPr>
               <w:pStyle w:val="TableContents"/>
               <w:rPr>
+                <w:rFonts w:hint="eastAsia"/>
                 <w:sz w:val="16"/>
                 <w:szCs w:val="16"/>
               </w:rPr>
@@ -586,7 +615,21 @@
                 <w:sz w:val="16"/>
                 <w:szCs w:val="16"/>
               </w:rPr>
-              <w:t xml:space="preserve"> high </w:t>
+              <w:t xml:space="preserve"> </w:t>
+            </w:r>
+            <w:r>
+              <w:rPr>
+                <w:sz w:val="16"/>
+                <w:szCs w:val="16"/>
+              </w:rPr>
+              <w:t>H</w:t>
+            </w:r>
+            <w:r>
+              <w:rPr>
+                <w:sz w:val="16"/>
+                <w:szCs w:val="16"/>
+              </w:rPr>
+              <w:t xml:space="preserve">igh </w:t>
             </w:r>
             <w:r>
               <w:rPr>
@@ -621,6 +664,7 @@
             <w:pPr>
               <w:pStyle w:val="TableContents"/>
               <w:rPr>
+                <w:rFonts w:hint="eastAsia"/>
                 <w:sz w:val="16"/>
                 <w:szCs w:val="16"/>
               </w:rPr>
@@ -635,6 +679,7 @@
             <w:pPr>
               <w:pStyle w:val="TableContents"/>
               <w:rPr>
+                <w:rFonts w:hint="eastAsia"/>
                 <w:sz w:val="16"/>
                 <w:szCs w:val="16"/>
               </w:rPr>
@@ -664,6 +709,7 @@
             <w:pPr>
               <w:pStyle w:val="TableContents"/>
               <w:rPr>
+                <w:rFonts w:hint="eastAsia"/>
                 <w:sz w:val="16"/>
                 <w:szCs w:val="16"/>
               </w:rPr>
@@ -687,6 +733,7 @@
             <w:pPr>
               <w:pStyle w:val="TableContents"/>
               <w:rPr>
+                <w:rFonts w:hint="eastAsia"/>
                 <w:sz w:val="16"/>
                 <w:szCs w:val="16"/>
               </w:rPr>
@@ -708,6 +755,7 @@
             <w:pPr>
               <w:pStyle w:val="TableContents"/>
               <w:rPr>
+                <w:rFonts w:hint="eastAsia"/>
                 <w:sz w:val="16"/>
                 <w:szCs w:val="16"/>
               </w:rPr>
@@ -767,6 +815,7 @@
             <w:pPr>
               <w:pStyle w:val="TableContents"/>
               <w:rPr>
+                <w:rFonts w:hint="eastAsia"/>
                 <w:sz w:val="16"/>
                 <w:szCs w:val="16"/>
               </w:rPr>
@@ -781,6 +830,7 @@
             <w:pPr>
               <w:pStyle w:val="TableContents"/>
               <w:rPr>
+                <w:rFonts w:hint="eastAsia"/>
                 <w:sz w:val="16"/>
                 <w:szCs w:val="16"/>
               </w:rPr>
@@ -809,6 +859,7 @@
             <w:pPr>
               <w:pStyle w:val="TableContents"/>
               <w:rPr>
+                <w:rFonts w:hint="eastAsia"/>
                 <w:sz w:val="16"/>
                 <w:szCs w:val="16"/>
               </w:rPr>
@@ -832,6 +883,7 @@
             <w:pPr>
               <w:pStyle w:val="TableContents"/>
               <w:rPr>
+                <w:rFonts w:hint="eastAsia"/>
                 <w:sz w:val="16"/>
                 <w:szCs w:val="16"/>
               </w:rPr>
@@ -853,6 +905,7 @@
             <w:pPr>
               <w:pStyle w:val="TableContents"/>
               <w:rPr>
+                <w:rFonts w:hint="eastAsia"/>
                 <w:sz w:val="16"/>
                 <w:szCs w:val="16"/>
               </w:rPr>
@@ -902,6 +955,7 @@
             <w:pPr>
               <w:pStyle w:val="TableContents"/>
               <w:rPr>
+                <w:rFonts w:hint="eastAsia"/>
                 <w:sz w:val="16"/>
                 <w:szCs w:val="16"/>
               </w:rPr>
@@ -918,6 +972,7 @@
             <w:pPr>
               <w:pStyle w:val="TableContents"/>
               <w:rPr>
+                <w:rFonts w:hint="eastAsia"/>
                 <w:sz w:val="16"/>
                 <w:szCs w:val="16"/>
               </w:rPr>
@@ -934,6 +989,7 @@
             <w:pPr>
               <w:pStyle w:val="TableContents"/>
               <w:rPr>
+                <w:rFonts w:hint="eastAsia"/>
                 <w:sz w:val="16"/>
                 <w:szCs w:val="16"/>
               </w:rPr>
@@ -966,6 +1022,7 @@
             <w:pPr>
               <w:pStyle w:val="TableContents"/>
               <w:rPr>
+                <w:rFonts w:hint="eastAsia"/>
                 <w:sz w:val="16"/>
                 <w:szCs w:val="16"/>
               </w:rPr>
@@ -980,6 +1037,7 @@
             <w:pPr>
               <w:pStyle w:val="TableContents"/>
               <w:rPr>
+                <w:rFonts w:hint="eastAsia"/>
                 <w:sz w:val="16"/>
                 <w:szCs w:val="16"/>
               </w:rPr>
@@ -1012,6 +1070,7 @@
             <w:pPr>
               <w:pStyle w:val="TableContents"/>
               <w:rPr>
+                <w:rFonts w:hint="eastAsia"/>
                 <w:sz w:val="16"/>
                 <w:szCs w:val="16"/>
               </w:rPr>
@@ -1033,6 +1092,7 @@
             <w:pPr>
               <w:pStyle w:val="TableContents"/>
               <w:rPr>
+                <w:rFonts w:hint="eastAsia"/>
                 <w:sz w:val="16"/>
                 <w:szCs w:val="16"/>
               </w:rPr>
@@ -1065,6 +1125,7 @@
             <w:pPr>
               <w:pStyle w:val="TableContents"/>
               <w:rPr>
+                <w:rFonts w:hint="eastAsia"/>
                 <w:sz w:val="16"/>
                 <w:szCs w:val="16"/>
               </w:rPr>
@@ -1079,6 +1140,7 @@
             <w:pPr>
               <w:pStyle w:val="TableContents"/>
               <w:rPr>
+                <w:rFonts w:hint="eastAsia"/>
                 <w:sz w:val="16"/>
                 <w:szCs w:val="16"/>
               </w:rPr>
@@ -1100,6 +1162,7 @@
             <w:pPr>
               <w:pStyle w:val="TableContents"/>
               <w:rPr>
+                <w:rFonts w:hint="eastAsia"/>
                 <w:sz w:val="16"/>
                 <w:szCs w:val="16"/>
               </w:rPr>
@@ -1123,6 +1186,7 @@
             <w:pPr>
               <w:pStyle w:val="TableContents"/>
               <w:rPr>
+                <w:rFonts w:hint="eastAsia"/>
                 <w:sz w:val="16"/>
                 <w:szCs w:val="16"/>
               </w:rPr>
@@ -1144,6 +1208,7 @@
             <w:pPr>
               <w:pStyle w:val="TableContents"/>
               <w:rPr>
+                <w:rFonts w:hint="eastAsia"/>
                 <w:sz w:val="16"/>
                 <w:szCs w:val="16"/>
               </w:rPr>
@@ -1167,6 +1232,7 @@
             <w:pPr>
               <w:pStyle w:val="TableContents"/>
               <w:rPr>
+                <w:rFonts w:hint="eastAsia"/>
                 <w:sz w:val="16"/>
                 <w:szCs w:val="16"/>
               </w:rPr>
@@ -1181,6 +1247,7 @@
             <w:pPr>
               <w:pStyle w:val="TableContents"/>
               <w:rPr>
+                <w:rFonts w:hint="eastAsia"/>
                 <w:sz w:val="16"/>
                 <w:szCs w:val="16"/>
               </w:rPr>
@@ -1202,6 +1269,7 @@
             <w:pPr>
               <w:pStyle w:val="TableContents"/>
               <w:rPr>
+                <w:rFonts w:hint="eastAsia"/>
                 <w:sz w:val="16"/>
                 <w:szCs w:val="16"/>
               </w:rPr>
@@ -1227,6 +1295,7 @@
             <w:pPr>
               <w:pStyle w:val="TableContents"/>
               <w:rPr>
+                <w:rFonts w:hint="eastAsia"/>
                 <w:sz w:val="16"/>
                 <w:szCs w:val="16"/>
               </w:rPr>
@@ -1248,6 +1317,7 @@
             <w:pPr>
               <w:pStyle w:val="TableContents"/>
               <w:rPr>
+                <w:rFonts w:hint="eastAsia"/>
                 <w:sz w:val="16"/>
                 <w:szCs w:val="16"/>
               </w:rPr>
@@ -1287,6 +1357,7 @@
             <w:pPr>
               <w:pStyle w:val="TableContents"/>
               <w:rPr>
+                <w:rFonts w:hint="eastAsia"/>
                 <w:sz w:val="16"/>
                 <w:szCs w:val="16"/>
               </w:rPr>
@@ -1301,6 +1372,7 @@
             <w:pPr>
               <w:pStyle w:val="TableContents"/>
               <w:rPr>
+                <w:rFonts w:hint="eastAsia"/>
                 <w:sz w:val="16"/>
                 <w:szCs w:val="16"/>
               </w:rPr>
@@ -1322,6 +1394,7 @@
             <w:pPr>
               <w:pStyle w:val="TableContents"/>
               <w:rPr>
+                <w:rFonts w:hint="eastAsia"/>
                 <w:sz w:val="16"/>
                 <w:szCs w:val="16"/>
               </w:rPr>
@@ -1347,6 +1420,7 @@
             <w:pPr>
               <w:pStyle w:val="TableContents"/>
               <w:rPr>
+                <w:rFonts w:hint="eastAsia"/>
                 <w:sz w:val="16"/>
                 <w:szCs w:val="16"/>
               </w:rPr>
@@ -1368,6 +1442,7 @@
             <w:pPr>
               <w:pStyle w:val="TableContents"/>
               <w:rPr>
+                <w:rFonts w:hint="eastAsia"/>
                 <w:sz w:val="16"/>
                 <w:szCs w:val="16"/>
               </w:rPr>
@@ -1398,6 +1473,7 @@
             <w:pPr>
               <w:pStyle w:val="TableContents"/>
               <w:rPr>
+                <w:rFonts w:hint="eastAsia"/>
                 <w:sz w:val="16"/>
                 <w:szCs w:val="16"/>
               </w:rPr>
@@ -1412,6 +1488,7 @@
             <w:pPr>
               <w:pStyle w:val="TableContents"/>
               <w:rPr>
+                <w:rFonts w:hint="eastAsia"/>
                 <w:sz w:val="16"/>
                 <w:szCs w:val="16"/>
               </w:rPr>
@@ -1433,6 +1510,7 @@
             <w:pPr>
               <w:pStyle w:val="TableContents"/>
               <w:rPr>
+                <w:rFonts w:hint="eastAsia"/>
                 <w:sz w:val="16"/>
                 <w:szCs w:val="16"/>
               </w:rPr>
@@ -1456,6 +1534,7 @@
             <w:pPr>
               <w:pStyle w:val="TableContents"/>
               <w:rPr>
+                <w:rFonts w:hint="eastAsia"/>
                 <w:sz w:val="16"/>
                 <w:szCs w:val="16"/>
               </w:rPr>
@@ -1477,6 +1556,7 @@
             <w:pPr>
               <w:pStyle w:val="TableContents"/>
               <w:rPr>
+                <w:rFonts w:hint="eastAsia"/>
                 <w:sz w:val="16"/>
                 <w:szCs w:val="16"/>
               </w:rPr>
@@ -1530,6 +1610,7 @@
             <w:pPr>
               <w:pStyle w:val="TableContents"/>
               <w:rPr>
+                <w:rFonts w:hint="eastAsia"/>
                 <w:sz w:val="16"/>
                 <w:szCs w:val="16"/>
               </w:rPr>
@@ -1544,6 +1625,7 @@
             <w:pPr>
               <w:pStyle w:val="TableContents"/>
               <w:rPr>
+                <w:rFonts w:hint="eastAsia"/>
                 <w:sz w:val="16"/>
                 <w:szCs w:val="16"/>
               </w:rPr>
@@ -1565,6 +1647,7 @@
             <w:pPr>
               <w:pStyle w:val="TableContents"/>
               <w:rPr>
+                <w:rFonts w:hint="eastAsia"/>
                 <w:sz w:val="16"/>
                 <w:szCs w:val="16"/>
               </w:rPr>
@@ -1590,6 +1673,7 @@
             <w:pPr>
               <w:pStyle w:val="TableContents"/>
               <w:rPr>
+                <w:rFonts w:hint="eastAsia"/>
                 <w:sz w:val="16"/>
                 <w:szCs w:val="16"/>
               </w:rPr>
@@ -1611,6 +1695,7 @@
             <w:pPr>
               <w:pStyle w:val="TableContents"/>
               <w:rPr>
+                <w:rFonts w:hint="eastAsia"/>
                 <w:sz w:val="16"/>
                 <w:szCs w:val="16"/>
               </w:rPr>
@@ -1650,6 +1735,7 @@
             <w:pPr>
               <w:pStyle w:val="TableContents"/>
               <w:rPr>
+                <w:rFonts w:hint="eastAsia"/>
                 <w:sz w:val="16"/>
                 <w:szCs w:val="16"/>
               </w:rPr>
@@ -1664,6 +1750,7 @@
             <w:pPr>
               <w:pStyle w:val="TableContents"/>
               <w:rPr>
+                <w:rFonts w:hint="eastAsia"/>
                 <w:sz w:val="16"/>
                 <w:szCs w:val="16"/>
               </w:rPr>
@@ -1685,6 +1772,7 @@
             <w:pPr>
               <w:pStyle w:val="TableContents"/>
               <w:rPr>
+                <w:rFonts w:hint="eastAsia"/>
                 <w:sz w:val="16"/>
                 <w:szCs w:val="16"/>
               </w:rPr>
@@ -1710,6 +1798,7 @@
             <w:pPr>
               <w:pStyle w:val="TableContents"/>
               <w:rPr>
+                <w:rFonts w:hint="eastAsia"/>
                 <w:sz w:val="16"/>
                 <w:szCs w:val="16"/>
               </w:rPr>
@@ -1731,6 +1820,7 @@
             <w:pPr>
               <w:pStyle w:val="TableContents"/>
               <w:rPr>
+                <w:rFonts w:hint="eastAsia"/>
                 <w:sz w:val="16"/>
                 <w:szCs w:val="16"/>
               </w:rPr>
@@ -1766,6 +1856,7 @@
             <w:pPr>
               <w:pStyle w:val="TableContents"/>
               <w:rPr>
+                <w:rFonts w:hint="eastAsia"/>
                 <w:sz w:val="16"/>
                 <w:szCs w:val="16"/>
               </w:rPr>
@@ -1789,6 +1880,7 @@
             <w:pPr>
               <w:pStyle w:val="TableContents"/>
               <w:rPr>
+                <w:rFonts w:hint="eastAsia"/>
                 <w:sz w:val="16"/>
                 <w:szCs w:val="16"/>
               </w:rPr>
@@ -1804,8 +1896,19 @@
         </w:tc>
       </w:tr>
     </w:tbl>
-    <w:p/>
     <w:p>
+      <w:pPr>
+        <w:rPr>
+          <w:rFonts w:hint="eastAsia"/>
+        </w:rPr>
+      </w:pPr>
+    </w:p>
+    <w:p>
+      <w:pPr>
+        <w:rPr>
+          <w:rFonts w:hint="eastAsia"/>
+        </w:rPr>
+      </w:pPr>
       <w:r>
         <w:t xml:space="preserve">* </w:t>
       </w:r>

</xml_diff>